<commit_message>
Fixed Landing Page Bug
</commit_message>
<xml_diff>
--- a/1. FriendBook.docx
+++ b/1. FriendBook.docx
@@ -1,6 +1,6 @@
 
 <file path=word/document.xml><?xml version="1.0" encoding="utf-8"?>
-<w:document xmlns:wpc="http://schemas.microsoft.com/office/word/2010/wordprocessingCanvas" xmlns:cx="http://schemas.microsoft.com/office/drawing/2014/chartex" xmlns:cx1="http://schemas.microsoft.com/office/drawing/2015/9/8/chartex" xmlns:cx2="http://schemas.microsoft.com/office/drawing/2015/10/21/chartex" xmlns:cx3="http://schemas.microsoft.com/office/drawing/2016/5/9/chartex" xmlns:cx4="http://schemas.microsoft.com/office/drawing/2016/5/10/chartex" xmlns:cx5="http://schemas.microsoft.com/office/drawing/2016/5/11/chartex" xmlns:cx6="http://schemas.microsoft.com/office/drawing/2016/5/12/chartex" xmlns:cx7="http://schemas.microsoft.com/office/drawing/2016/5/13/chartex" xmlns:cx8="http://schemas.microsoft.com/office/drawing/2016/5/14/chartex" xmlns:mc="http://schemas.openxmlformats.org/markup-compatibility/2006" xmlns:aink="http://schemas.microsoft.com/office/drawing/2016/ink" xmlns:am3d="http://schemas.microsoft.com/office/drawing/2017/model3d" xmlns:o="urn:schemas-microsoft-com:office:office" xmlns:r="http://schemas.openxmlformats.org/officeDocument/2006/relationships" xmlns:m="http://schemas.openxmlformats.org/officeDocument/2006/math" xmlns:v="urn:schemas-microsoft-com:vml" xmlns:wp14="http://schemas.microsoft.com/office/word/2010/wordprocessingDrawing" xmlns:wp="http://schemas.openxmlformats.org/drawingml/2006/wordprocessingDrawing" xmlns:w10="urn:schemas-microsoft-com:office:word" xmlns:w="http://schemas.openxmlformats.org/wordprocessingml/2006/main" xmlns:w14="http://schemas.microsoft.com/office/word/2010/wordml" xmlns:w15="http://schemas.microsoft.com/office/word/2012/wordml" xmlns:w16cid="http://schemas.microsoft.com/office/word/2016/wordml/cid" xmlns:w16se="http://schemas.microsoft.com/office/word/2015/wordml/symex" xmlns:wpg="http://schemas.microsoft.com/office/word/2010/wordprocessingGroup" xmlns:wpi="http://schemas.microsoft.com/office/word/2010/wordprocessingInk" xmlns:wne="http://schemas.microsoft.com/office/word/2006/wordml" xmlns:wps="http://schemas.microsoft.com/office/word/2010/wordprocessingShape" mc:Ignorable="w14 w15 w16se w16cid wp14">
+<w:document xmlns:wpc="http://schemas.microsoft.com/office/word/2010/wordprocessingCanvas" xmlns:mc="http://schemas.openxmlformats.org/markup-compatibility/2006" xmlns:o="urn:schemas-microsoft-com:office:office" xmlns:r="http://schemas.openxmlformats.org/officeDocument/2006/relationships" xmlns:m="http://schemas.openxmlformats.org/officeDocument/2006/math" xmlns:v="urn:schemas-microsoft-com:vml" xmlns:wp14="http://schemas.microsoft.com/office/word/2010/wordprocessingDrawing" xmlns:wp="http://schemas.openxmlformats.org/drawingml/2006/wordprocessingDrawing" xmlns:w10="urn:schemas-microsoft-com:office:word" xmlns:w="http://schemas.openxmlformats.org/wordprocessingml/2006/main" xmlns:w14="http://schemas.microsoft.com/office/word/2010/wordml" xmlns:w15="http://schemas.microsoft.com/office/word/2012/wordml" xmlns:wpg="http://schemas.microsoft.com/office/word/2010/wordprocessingGroup" xmlns:wpi="http://schemas.microsoft.com/office/word/2010/wordprocessingInk" xmlns:wne="http://schemas.microsoft.com/office/word/2006/wordml" xmlns:wps="http://schemas.microsoft.com/office/word/2010/wordprocessingShape" mc:Ignorable="w14 w15 wp14">
   <w:body>
     <w:p>
       <w:pPr>
@@ -62,7 +62,22 @@
         </w:numPr>
       </w:pPr>
       <w:r>
-        <w:t>Land on their own home page and see all posts from their friends sorted by the date they were posted</w:t>
+        <w:t xml:space="preserve">Land on their </w:t>
+      </w:r>
+      <w:r>
+        <w:rPr>
+          <w:noProof/>
+        </w:rPr>
+        <w:t>own</w:t>
+      </w:r>
+      <w:r>
+        <w:t xml:space="preserve"> home page and see all posts from their friends sorted by the date they </w:t>
+      </w:r>
+      <w:r>
+        <w:rPr>
+          <w:noProof/>
+        </w:rPr>
+        <w:t>were posted</w:t>
       </w:r>
     </w:p>
     <w:p>
@@ -137,7 +152,16 @@
     <w:p/>
     <w:p>
       <w:r>
-        <w:t>The site must have the following minimum set of pages / behaviour:</w:t>
+        <w:t xml:space="preserve">The site must have the following minimum set of </w:t>
+      </w:r>
+      <w:r>
+        <w:rPr>
+          <w:noProof/>
+        </w:rPr>
+        <w:t>pages / behaviour</w:t>
+      </w:r>
+      <w:r>
+        <w:t>:</w:t>
       </w:r>
     </w:p>
     <w:p/>
@@ -159,15 +183,7 @@
         <w:t xml:space="preserve">: New users, and users not signed in, land on this page </w:t>
       </w:r>
       <w:r>
-        <w:t xml:space="preserve">and either enter their info to log </w:t>
-      </w:r>
-      <w:proofErr w:type="gramStart"/>
-      <w:r>
-        <w:t>in, or</w:t>
-      </w:r>
-      <w:proofErr w:type="gramEnd"/>
-      <w:r>
-        <w:t xml:space="preserve"> click a link to sign up</w:t>
+        <w:t>and either enter their info to log in, or click a link to sign up</w:t>
       </w:r>
       <w:r>
         <w:t>.</w:t>
@@ -212,7 +228,33 @@
         <w:t>:</w:t>
       </w:r>
       <w:r>
-        <w:t xml:space="preserve"> Clicking forgot password on the login page takes you to the forgot password page. This page lets a user enter their email and the user is then emailed a link to reset their password.</w:t>
+        <w:t xml:space="preserve"> Clicking forgot password on the login page takes </w:t>
+      </w:r>
+      <w:r>
+        <w:rPr>
+          <w:noProof/>
+        </w:rPr>
+        <w:t>you</w:t>
+      </w:r>
+      <w:r>
+        <w:t xml:space="preserve"> to </w:t>
+      </w:r>
+      <w:proofErr w:type="gramStart"/>
+      <w:r>
+        <w:t>the forgot</w:t>
+      </w:r>
+      <w:proofErr w:type="gramEnd"/>
+      <w:r>
+        <w:t xml:space="preserve"> password page. This page lets a user enter their email </w:t>
+      </w:r>
+      <w:r>
+        <w:rPr>
+          <w:noProof/>
+        </w:rPr>
+        <w:t>and</w:t>
+      </w:r>
+      <w:r>
+        <w:t xml:space="preserve"> the user is then emailed a link to reset their password.</w:t>
       </w:r>
     </w:p>
     <w:p>
@@ -233,7 +275,16 @@
         <w:t>:</w:t>
       </w:r>
       <w:r>
-        <w:t xml:space="preserve">  A user enters all of their profile info after signing up and providers an image to use for their avatar.</w:t>
+        <w:t xml:space="preserve">  A user enters all of their profile info after signing up and </w:t>
+      </w:r>
+      <w:r>
+        <w:rPr>
+          <w:noProof/>
+        </w:rPr>
+        <w:t>providers</w:t>
+      </w:r>
+      <w:r>
+        <w:t xml:space="preserve"> an image to use for their avatar.</w:t>
       </w:r>
     </w:p>
     <w:p>
@@ -247,14 +298,27 @@
       <w:r>
         <w:rPr>
           <w:b/>
+          <w:noProof/>
         </w:rPr>
         <w:t>Timeline page</w:t>
       </w:r>
       <w:r>
-        <w:t>:</w:t>
-      </w:r>
-      <w:r>
-        <w:t xml:space="preserve"> Authenticated users land on their timeline page. This page displays all of the user’s posts intermingled with the posting of their friends, ordered by the time they were posted.  This page uses some mechanism to periodically refresh and check for new posts from the user’s friends.</w:t>
+        <w:rPr>
+          <w:noProof/>
+        </w:rPr>
+        <w:t>: Authenticated users land on their timeline page.</w:t>
+      </w:r>
+      <w:r>
+        <w:t xml:space="preserve"> This page displays all of the user’s posts intermingled with the posting of their friends, ordered by the time they </w:t>
+      </w:r>
+      <w:r>
+        <w:rPr>
+          <w:noProof/>
+        </w:rPr>
+        <w:t>were posted</w:t>
+      </w:r>
+      <w:r>
+        <w:t>.  This page uses some mechanism to periodically refresh and check for new posts from the user’s friends.</w:t>
       </w:r>
     </w:p>
     <w:p>
@@ -275,7 +339,34 @@
         <w:t>:</w:t>
       </w:r>
       <w:r>
-        <w:t xml:space="preserve"> This page lets users post a photo or text status update to their timeline.  Don’t worry about privacy / security settings, everything can be seen by all of a user’s friends.</w:t>
+        <w:t xml:space="preserve"> This page lets users post a photo or text status update to their timeline.  </w:t>
+      </w:r>
+      <w:r>
+        <w:rPr>
+          <w:noProof/>
+        </w:rPr>
+        <w:t>Don’t</w:t>
+      </w:r>
+      <w:r>
+        <w:t xml:space="preserve"> worry about </w:t>
+      </w:r>
+      <w:r>
+        <w:rPr>
+          <w:noProof/>
+        </w:rPr>
+        <w:t>privacy / security</w:t>
+      </w:r>
+      <w:r>
+        <w:t xml:space="preserve"> settings</w:t>
+      </w:r>
+      <w:r>
+        <w:rPr>
+          <w:noProof/>
+        </w:rPr>
+        <w:t>, everything can be seen by all of a user’s friends</w:t>
+      </w:r>
+      <w:r>
+        <w:t>.</w:t>
       </w:r>
     </w:p>
     <w:p>
@@ -313,6 +404,7 @@
       <w:r>
         <w:rPr>
           <w:noProof/>
+          <w:lang w:val="en-US" w:bidi="gu-IN"/>
         </w:rPr>
         <w:drawing>
           <wp:inline distT="0" distB="0" distL="0" distR="0" wp14:anchorId="1FCE0468" wp14:editId="20496B41">
@@ -356,6 +448,8 @@
           </wp:inline>
         </w:drawing>
       </w:r>
+      <w:bookmarkStart w:id="0" w:name="_GoBack"/>
+      <w:bookmarkEnd w:id="0"/>
     </w:p>
     <w:p/>
     <w:p>
@@ -396,7 +490,25 @@
         </w:numPr>
       </w:pPr>
       <w:r>
-        <w:t>Users login via combination of username/password.  They can also use their email as their user name.</w:t>
+        <w:t xml:space="preserve">Users </w:t>
+      </w:r>
+      <w:r>
+        <w:rPr>
+          <w:noProof/>
+        </w:rPr>
+        <w:t>login</w:t>
+      </w:r>
+      <w:r>
+        <w:t xml:space="preserve"> via </w:t>
+      </w:r>
+      <w:r>
+        <w:rPr>
+          <w:noProof/>
+        </w:rPr>
+        <w:t>combination</w:t>
+      </w:r>
+      <w:r>
+        <w:t xml:space="preserve"> of username/password.  They can also use their email as their user name.</w:t>
       </w:r>
     </w:p>
     <w:p>
@@ -408,15 +520,24 @@
         </w:numPr>
       </w:pPr>
       <w:r>
-        <w:t xml:space="preserve">If the user doesn’t remember their </w:t>
+        <w:t xml:space="preserve">If the user </w:t>
+      </w:r>
+      <w:r>
+        <w:rPr>
+          <w:noProof/>
+        </w:rPr>
+        <w:t>doesn’t</w:t>
+      </w:r>
+      <w:r>
+        <w:t xml:space="preserve"> remember their password they can click </w:t>
       </w:r>
       <w:proofErr w:type="gramStart"/>
       <w:r>
-        <w:t>password</w:t>
+        <w:t>a forgot</w:t>
       </w:r>
       <w:proofErr w:type="gramEnd"/>
       <w:r>
-        <w:t xml:space="preserve"> they can click a forgot password link and go to the forgot password page.</w:t>
+        <w:t xml:space="preserve"> password link and go to the forgot password page.</w:t>
       </w:r>
     </w:p>
     <w:p>
@@ -430,11 +551,12 @@
       <w:r>
         <w:t xml:space="preserve">Allow users to sign up via a link to the </w:t>
       </w:r>
-      <w:proofErr w:type="gramStart"/>
-      <w:r>
+      <w:r>
+        <w:rPr>
+          <w:noProof/>
+        </w:rPr>
         <w:t>sign up</w:t>
       </w:r>
-      <w:proofErr w:type="gramEnd"/>
       <w:r>
         <w:t xml:space="preserve"> page.</w:t>
       </w:r>
@@ -459,6 +581,7 @@
       <w:r>
         <w:rPr>
           <w:noProof/>
+          <w:lang w:val="en-US" w:bidi="gu-IN"/>
         </w:rPr>
         <w:drawing>
           <wp:inline distT="0" distB="0" distL="0" distR="0" wp14:anchorId="4D80B808" wp14:editId="585C8771">
@@ -577,7 +700,16 @@
         </w:numPr>
       </w:pPr>
       <w:r>
-        <w:t>If a user’s passwords do not match or the user’s email address is already used by an existing user appropriate error messages should be displayed next to the fields when the user hits signup.</w:t>
+        <w:t xml:space="preserve">If a user’s passwords do not match or the user’s email address </w:t>
+      </w:r>
+      <w:r>
+        <w:rPr>
+          <w:noProof/>
+        </w:rPr>
+        <w:t>is already used</w:t>
+      </w:r>
+      <w:r>
+        <w:t xml:space="preserve"> by an existing user appropriate error messages should be displayed next to the fields when the user hits signup.</w:t>
       </w:r>
     </w:p>
     <w:p>
@@ -611,6 +743,7 @@
       <w:r>
         <w:rPr>
           <w:noProof/>
+          <w:lang w:val="en-US" w:bidi="gu-IN"/>
         </w:rPr>
         <w:drawing>
           <wp:inline distT="0" distB="0" distL="0" distR="0" wp14:anchorId="09EFF240" wp14:editId="600AA334">
@@ -694,15 +827,7 @@
         </w:numPr>
       </w:pPr>
       <w:r>
-        <w:t xml:space="preserve">User is notified if their account </w:t>
-      </w:r>
-      <w:proofErr w:type="gramStart"/>
-      <w:r>
-        <w:t>exists</w:t>
-      </w:r>
-      <w:proofErr w:type="gramEnd"/>
-      <w:r>
-        <w:t xml:space="preserve"> they will be emailed with a link to reset their password, then redirected to the landing page.</w:t>
+        <w:t>User is notified if their account exists they will be emailed with a link to reset their password, then redirected to the landing page.</w:t>
       </w:r>
     </w:p>
     <w:p>
@@ -796,6 +921,7 @@
       <w:r>
         <w:rPr>
           <w:noProof/>
+          <w:lang w:val="en-US" w:bidi="gu-IN"/>
         </w:rPr>
         <w:drawing>
           <wp:inline distT="0" distB="0" distL="0" distR="0" wp14:anchorId="0387CCA7" wp14:editId="62D27EB8">
@@ -957,6 +1083,7 @@
       <w:r>
         <w:rPr>
           <w:noProof/>
+          <w:lang w:val="en-US" w:bidi="gu-IN"/>
         </w:rPr>
         <w:drawing>
           <wp:inline distT="0" distB="0" distL="0" distR="0" wp14:anchorId="0E8F6BA7" wp14:editId="6CC4B7E3">
@@ -1072,15 +1199,7 @@
         </w:numPr>
       </w:pPr>
       <w:r>
-        <w:t xml:space="preserve">Click to go to the </w:t>
-      </w:r>
-      <w:proofErr w:type="gramStart"/>
-      <w:r>
-        <w:t>friends</w:t>
-      </w:r>
-      <w:proofErr w:type="gramEnd"/>
-      <w:r>
-        <w:t xml:space="preserve"> page</w:t>
+        <w:t>Click to go to the friends page</w:t>
       </w:r>
     </w:p>
     <w:p>
@@ -1162,6 +1281,7 @@
       <w:r>
         <w:rPr>
           <w:noProof/>
+          <w:lang w:val="en-US" w:bidi="gu-IN"/>
         </w:rPr>
         <w:drawing>
           <wp:inline distT="0" distB="0" distL="0" distR="0" wp14:anchorId="1F6664A3" wp14:editId="7A77F703">
@@ -1291,6 +1411,7 @@
       <w:r>
         <w:rPr>
           <w:noProof/>
+          <w:lang w:val="en-US" w:bidi="gu-IN"/>
         </w:rPr>
         <w:drawing>
           <wp:inline distT="0" distB="0" distL="0" distR="0" wp14:anchorId="10F4AC36" wp14:editId="4C642125">
@@ -1389,8 +1510,6 @@
         <w:lastRenderedPageBreak/>
         <w:t>If the user comes to this page from other pages via the friend search box, the first name and last name fields are prepopulated and the results section shows the results of searching by first name and last name.</w:t>
       </w:r>
-      <w:bookmarkStart w:id="0" w:name="_GoBack"/>
-      <w:bookmarkEnd w:id="0"/>
     </w:p>
     <w:p>
       <w:pPr>
@@ -1439,7 +1558,7 @@
 </file>
 
 <file path=word/numbering.xml><?xml version="1.0" encoding="utf-8"?>
-<w:numbering xmlns:wpc="http://schemas.microsoft.com/office/word/2010/wordprocessingCanvas" xmlns:cx="http://schemas.microsoft.com/office/drawing/2014/chartex" xmlns:cx1="http://schemas.microsoft.com/office/drawing/2015/9/8/chartex" xmlns:cx2="http://schemas.microsoft.com/office/drawing/2015/10/21/chartex" xmlns:cx3="http://schemas.microsoft.com/office/drawing/2016/5/9/chartex" xmlns:cx4="http://schemas.microsoft.com/office/drawing/2016/5/10/chartex" xmlns:cx5="http://schemas.microsoft.com/office/drawing/2016/5/11/chartex" xmlns:cx6="http://schemas.microsoft.com/office/drawing/2016/5/12/chartex" xmlns:cx7="http://schemas.microsoft.com/office/drawing/2016/5/13/chartex" xmlns:cx8="http://schemas.microsoft.com/office/drawing/2016/5/14/chartex" xmlns:mc="http://schemas.openxmlformats.org/markup-compatibility/2006" xmlns:aink="http://schemas.microsoft.com/office/drawing/2016/ink" xmlns:am3d="http://schemas.microsoft.com/office/drawing/2017/model3d" xmlns:o="urn:schemas-microsoft-com:office:office" xmlns:r="http://schemas.openxmlformats.org/officeDocument/2006/relationships" xmlns:m="http://schemas.openxmlformats.org/officeDocument/2006/math" xmlns:v="urn:schemas-microsoft-com:vml" xmlns:wp14="http://schemas.microsoft.com/office/word/2010/wordprocessingDrawing" xmlns:wp="http://schemas.openxmlformats.org/drawingml/2006/wordprocessingDrawing" xmlns:w10="urn:schemas-microsoft-com:office:word" xmlns:w="http://schemas.openxmlformats.org/wordprocessingml/2006/main" xmlns:w14="http://schemas.microsoft.com/office/word/2010/wordml" xmlns:w15="http://schemas.microsoft.com/office/word/2012/wordml" xmlns:w16cid="http://schemas.microsoft.com/office/word/2016/wordml/cid" xmlns:w16se="http://schemas.microsoft.com/office/word/2015/wordml/symex" xmlns:wpg="http://schemas.microsoft.com/office/word/2010/wordprocessingGroup" xmlns:wpi="http://schemas.microsoft.com/office/word/2010/wordprocessingInk" xmlns:wne="http://schemas.microsoft.com/office/word/2006/wordml" xmlns:wps="http://schemas.microsoft.com/office/word/2010/wordprocessingShape" mc:Ignorable="w14 w15 w16se w16cid wp14">
+<w:numbering xmlns:wpc="http://schemas.microsoft.com/office/word/2010/wordprocessingCanvas" xmlns:mc="http://schemas.openxmlformats.org/markup-compatibility/2006" xmlns:o="urn:schemas-microsoft-com:office:office" xmlns:r="http://schemas.openxmlformats.org/officeDocument/2006/relationships" xmlns:m="http://schemas.openxmlformats.org/officeDocument/2006/math" xmlns:v="urn:schemas-microsoft-com:vml" xmlns:wp14="http://schemas.microsoft.com/office/word/2010/wordprocessingDrawing" xmlns:wp="http://schemas.openxmlformats.org/drawingml/2006/wordprocessingDrawing" xmlns:w10="urn:schemas-microsoft-com:office:word" xmlns:w="http://schemas.openxmlformats.org/wordprocessingml/2006/main" xmlns:w14="http://schemas.microsoft.com/office/word/2010/wordml" xmlns:w15="http://schemas.microsoft.com/office/word/2012/wordml" xmlns:wpg="http://schemas.microsoft.com/office/word/2010/wordprocessingGroup" xmlns:wpi="http://schemas.microsoft.com/office/word/2010/wordprocessingInk" xmlns:wne="http://schemas.microsoft.com/office/word/2006/wordml" xmlns:wps="http://schemas.microsoft.com/office/word/2010/wordprocessingShape" mc:Ignorable="w14 w15 wp14">
   <w:abstractNum w:abstractNumId="0" w15:restartNumberingAfterBreak="0">
     <w:nsid w:val="054D7CE0"/>
     <w:multiLevelType w:val="hybridMultilevel"/>
@@ -2488,7 +2607,7 @@
 </file>
 
 <file path=word/styles.xml><?xml version="1.0" encoding="utf-8"?>
-<w:styles xmlns:mc="http://schemas.openxmlformats.org/markup-compatibility/2006" xmlns:r="http://schemas.openxmlformats.org/officeDocument/2006/relationships" xmlns:w="http://schemas.openxmlformats.org/wordprocessingml/2006/main" xmlns:w14="http://schemas.microsoft.com/office/word/2010/wordml" xmlns:w15="http://schemas.microsoft.com/office/word/2012/wordml" xmlns:w16cid="http://schemas.microsoft.com/office/word/2016/wordml/cid" xmlns:w16se="http://schemas.microsoft.com/office/word/2015/wordml/symex" mc:Ignorable="w14 w15 w16se w16cid">
+<w:styles xmlns:mc="http://schemas.openxmlformats.org/markup-compatibility/2006" xmlns:r="http://schemas.openxmlformats.org/officeDocument/2006/relationships" xmlns:w="http://schemas.openxmlformats.org/wordprocessingml/2006/main" xmlns:w14="http://schemas.microsoft.com/office/word/2010/wordml" xmlns:w15="http://schemas.microsoft.com/office/word/2012/wordml" mc:Ignorable="w14 w15">
   <w:docDefaults>
     <w:rPrDefault>
       <w:rPr>
@@ -2500,7 +2619,7 @@
     </w:rPrDefault>
     <w:pPrDefault/>
   </w:docDefaults>
-  <w:latentStyles w:defLockedState="0" w:defUIPriority="99" w:defSemiHidden="0" w:defUnhideWhenUsed="0" w:defQFormat="0" w:count="375">
+  <w:latentStyles w:defLockedState="0" w:defUIPriority="99" w:defSemiHidden="0" w:defUnhideWhenUsed="0" w:defQFormat="0" w:count="371">
     <w:lsdException w:name="Normal" w:uiPriority="0" w:qFormat="1"/>
     <w:lsdException w:name="heading 1" w:uiPriority="9" w:qFormat="1"/>
     <w:lsdException w:name="heading 2" w:semiHidden="1" w:uiPriority="9" w:unhideWhenUsed="1" w:qFormat="1"/>
@@ -2872,10 +2991,6 @@
     <w:lsdException w:name="List Table 5 Dark Accent 6" w:uiPriority="50"/>
     <w:lsdException w:name="List Table 6 Colorful Accent 6" w:uiPriority="51"/>
     <w:lsdException w:name="List Table 7 Colorful Accent 6" w:uiPriority="52"/>
-    <w:lsdException w:name="Mention" w:semiHidden="1" w:unhideWhenUsed="1"/>
-    <w:lsdException w:name="Smart Hyperlink" w:semiHidden="1" w:unhideWhenUsed="1"/>
-    <w:lsdException w:name="Hashtag" w:semiHidden="1" w:unhideWhenUsed="1"/>
-    <w:lsdException w:name="Unresolved Mention" w:semiHidden="1" w:unhideWhenUsed="1"/>
   </w:latentStyles>
   <w:style w:type="paragraph" w:default="1" w:styleId="Normal">
     <w:name w:val="Normal"/>

</xml_diff>